<commit_message>
Added PR to epic1
</commit_message>
<xml_diff>
--- a/ai_14/lukian_mykhalchyshyn/epic 1/epic_1_pactice_and_labs_report_lukian_mykhalchyshyn.docx
+++ b/ai_14/lukian_mykhalchyshyn/epic 1/epic_1_pactice_and_labs_report_lukian_mykhalchyshyn.docx
@@ -16055,15 +16055,9 @@
           <w:rPr>
             <w:rStyle w:val="a4"/>
           </w:rPr>
-          <w:t>https://github.com/artificial-intelligence-department/ai_programming_playground/pull/58/files</w:t>
+          <w:t>https://github.com/artificial-intelligence-department/ai_programming_playground/pull/310</w:t>
         </w:r>
       </w:hyperlink>
-    </w:p>
-    <w:p>
-      <w:pPr>
-        <w:spacing w:before="240" w:after="0" w:line="240" w:lineRule="auto"/>
-        <w:outlineLvl w:val="0"/>
-      </w:pPr>
     </w:p>
     <w:p>
       <w:pPr>

</xml_diff>